<commit_message>
994. Rotting Oranges ( Multi Source BFS )
</commit_message>
<xml_diff>
--- a/50  days challenge/challenge_1_50days_Information.docx
+++ b/50  days challenge/challenge_1_50days_Information.docx
@@ -12,7 +12,7 @@
       </w:pPr>
       <w:r>
         <w:rPr>
-          <w:rStyle w:val="6"/>
+          <w:rStyle w:val="7"/>
           <w:b/>
           <w:bCs/>
         </w:rPr>
@@ -21,15 +21,15 @@
     </w:p>
     <w:p>
       <w:pPr>
-        <w:pStyle w:val="5"/>
-        <w:keepNext w:val="0"/>
-        <w:keepLines w:val="0"/>
-        <w:widowControl/>
-        <w:suppressLineNumbers w:val="0"/>
-      </w:pPr>
-      <w:r>
-        <w:rPr>
-          <w:rStyle w:val="6"/>
+        <w:pStyle w:val="6"/>
+        <w:keepNext w:val="0"/>
+        <w:keepLines w:val="0"/>
+        <w:widowControl/>
+        <w:suppressLineNumbers w:val="0"/>
+      </w:pPr>
+      <w:r>
+        <w:rPr>
+          <w:rStyle w:val="7"/>
         </w:rPr>
         <w:t>Day 1: Arrays &amp; Hashing (Basics)</w:t>
       </w:r>
@@ -54,15 +54,15 @@
     </w:p>
     <w:p>
       <w:pPr>
-        <w:pStyle w:val="5"/>
-        <w:keepNext w:val="0"/>
-        <w:keepLines w:val="0"/>
-        <w:widowControl/>
-        <w:suppressLineNumbers w:val="0"/>
-      </w:pPr>
-      <w:r>
-        <w:rPr>
-          <w:rStyle w:val="6"/>
+        <w:pStyle w:val="6"/>
+        <w:keepNext w:val="0"/>
+        <w:keepLines w:val="0"/>
+        <w:widowControl/>
+        <w:suppressLineNumbers w:val="0"/>
+      </w:pPr>
+      <w:r>
+        <w:rPr>
+          <w:rStyle w:val="7"/>
         </w:rPr>
         <w:t>Day 2: Arrays &amp; Hashing (Advanced)</w:t>
       </w:r>
@@ -81,15 +81,15 @@
     </w:p>
     <w:p>
       <w:pPr>
-        <w:pStyle w:val="5"/>
-        <w:keepNext w:val="0"/>
-        <w:keepLines w:val="0"/>
-        <w:widowControl/>
-        <w:suppressLineNumbers w:val="0"/>
-      </w:pPr>
-      <w:r>
-        <w:rPr>
-          <w:rStyle w:val="6"/>
+        <w:pStyle w:val="6"/>
+        <w:keepNext w:val="0"/>
+        <w:keepLines w:val="0"/>
+        <w:widowControl/>
+        <w:suppressLineNumbers w:val="0"/>
+      </w:pPr>
+      <w:r>
+        <w:rPr>
+          <w:rStyle w:val="7"/>
         </w:rPr>
         <w:t>Day 3: Two Pointers (Basics)</w:t>
       </w:r>
@@ -108,15 +108,15 @@
     </w:p>
     <w:p>
       <w:pPr>
-        <w:pStyle w:val="5"/>
-        <w:keepNext w:val="0"/>
-        <w:keepLines w:val="0"/>
-        <w:widowControl/>
-        <w:suppressLineNumbers w:val="0"/>
-      </w:pPr>
-      <w:r>
-        <w:rPr>
-          <w:rStyle w:val="6"/>
+        <w:pStyle w:val="6"/>
+        <w:keepNext w:val="0"/>
+        <w:keepLines w:val="0"/>
+        <w:widowControl/>
+        <w:suppressLineNumbers w:val="0"/>
+      </w:pPr>
+      <w:r>
+        <w:rPr>
+          <w:rStyle w:val="7"/>
         </w:rPr>
         <w:t>Day 4: Two Pointers (Advanced)</w:t>
       </w:r>
@@ -135,15 +135,15 @@
     </w:p>
     <w:p>
       <w:pPr>
-        <w:pStyle w:val="5"/>
-        <w:keepNext w:val="0"/>
-        <w:keepLines w:val="0"/>
-        <w:widowControl/>
-        <w:suppressLineNumbers w:val="0"/>
-      </w:pPr>
-      <w:r>
-        <w:rPr>
-          <w:rStyle w:val="6"/>
+        <w:pStyle w:val="6"/>
+        <w:keepNext w:val="0"/>
+        <w:keepLines w:val="0"/>
+        <w:widowControl/>
+        <w:suppressLineNumbers w:val="0"/>
+      </w:pPr>
+      <w:r>
+        <w:rPr>
+          <w:rStyle w:val="7"/>
         </w:rPr>
         <w:t>Day 5: Sliding Window (Basics)</w:t>
       </w:r>
@@ -162,15 +162,15 @@
     </w:p>
     <w:p>
       <w:pPr>
-        <w:pStyle w:val="5"/>
-        <w:keepNext w:val="0"/>
-        <w:keepLines w:val="0"/>
-        <w:widowControl/>
-        <w:suppressLineNumbers w:val="0"/>
-      </w:pPr>
-      <w:r>
-        <w:rPr>
-          <w:rStyle w:val="6"/>
+        <w:pStyle w:val="6"/>
+        <w:keepNext w:val="0"/>
+        <w:keepLines w:val="0"/>
+        <w:widowControl/>
+        <w:suppressLineNumbers w:val="0"/>
+      </w:pPr>
+      <w:r>
+        <w:rPr>
+          <w:rStyle w:val="7"/>
         </w:rPr>
         <w:t>Day 6: Sliding Window (Advanced)</w:t>
       </w:r>
@@ -183,15 +183,15 @@
     </w:p>
     <w:p>
       <w:pPr>
-        <w:pStyle w:val="5"/>
-        <w:keepNext w:val="0"/>
-        <w:keepLines w:val="0"/>
-        <w:widowControl/>
-        <w:suppressLineNumbers w:val="0"/>
-      </w:pPr>
-      <w:r>
-        <w:rPr>
-          <w:rStyle w:val="6"/>
+        <w:pStyle w:val="6"/>
+        <w:keepNext w:val="0"/>
+        <w:keepLines w:val="0"/>
+        <w:widowControl/>
+        <w:suppressLineNumbers w:val="0"/>
+      </w:pPr>
+      <w:r>
+        <w:rPr>
+          <w:rStyle w:val="7"/>
         </w:rPr>
         <w:t>Day 7: Revision &amp; Mock Test</w:t>
       </w:r>
@@ -203,7 +203,7 @@
       </w:r>
       <w:r>
         <w:rPr>
-          <w:rStyle w:val="6"/>
+          <w:rStyle w:val="7"/>
         </w:rPr>
         <w:t>5 problems</w:t>
       </w:r>
@@ -242,7 +242,7 @@
       </w:pPr>
       <w:r>
         <w:rPr>
-          <w:rStyle w:val="6"/>
+          <w:rStyle w:val="7"/>
           <w:b/>
           <w:bCs/>
         </w:rPr>
@@ -251,15 +251,15 @@
     </w:p>
     <w:p>
       <w:pPr>
-        <w:pStyle w:val="5"/>
-        <w:keepNext w:val="0"/>
-        <w:keepLines w:val="0"/>
-        <w:widowControl/>
-        <w:suppressLineNumbers w:val="0"/>
-      </w:pPr>
-      <w:r>
-        <w:rPr>
-          <w:rStyle w:val="6"/>
+        <w:pStyle w:val="6"/>
+        <w:keepNext w:val="0"/>
+        <w:keepLines w:val="0"/>
+        <w:widowControl/>
+        <w:suppressLineNumbers w:val="0"/>
+      </w:pPr>
+      <w:r>
+        <w:rPr>
+          <w:rStyle w:val="7"/>
         </w:rPr>
         <w:t>Day 8: Stack (Basics)</w:t>
       </w:r>
@@ -278,15 +278,15 @@
     </w:p>
     <w:p>
       <w:pPr>
-        <w:pStyle w:val="5"/>
-        <w:keepNext w:val="0"/>
-        <w:keepLines w:val="0"/>
-        <w:widowControl/>
-        <w:suppressLineNumbers w:val="0"/>
-      </w:pPr>
-      <w:r>
-        <w:rPr>
-          <w:rStyle w:val="6"/>
+        <w:pStyle w:val="6"/>
+        <w:keepNext w:val="0"/>
+        <w:keepLines w:val="0"/>
+        <w:widowControl/>
+        <w:suppressLineNumbers w:val="0"/>
+      </w:pPr>
+      <w:r>
+        <w:rPr>
+          <w:rStyle w:val="7"/>
         </w:rPr>
         <w:t>Day 9: Stack (Advanced)</w:t>
       </w:r>
@@ -305,15 +305,15 @@
     </w:p>
     <w:p>
       <w:pPr>
-        <w:pStyle w:val="5"/>
-        <w:keepNext w:val="0"/>
-        <w:keepLines w:val="0"/>
-        <w:widowControl/>
-        <w:suppressLineNumbers w:val="0"/>
-      </w:pPr>
-      <w:r>
-        <w:rPr>
-          <w:rStyle w:val="6"/>
+        <w:pStyle w:val="6"/>
+        <w:keepNext w:val="0"/>
+        <w:keepLines w:val="0"/>
+        <w:widowControl/>
+        <w:suppressLineNumbers w:val="0"/>
+      </w:pPr>
+      <w:r>
+        <w:rPr>
+          <w:rStyle w:val="7"/>
         </w:rPr>
         <w:t>Day 10: Linked List (Basics)</w:t>
       </w:r>
@@ -332,15 +332,15 @@
     </w:p>
     <w:p>
       <w:pPr>
-        <w:pStyle w:val="5"/>
-        <w:keepNext w:val="0"/>
-        <w:keepLines w:val="0"/>
-        <w:widowControl/>
-        <w:suppressLineNumbers w:val="0"/>
-      </w:pPr>
-      <w:r>
-        <w:rPr>
-          <w:rStyle w:val="6"/>
+        <w:pStyle w:val="6"/>
+        <w:keepNext w:val="0"/>
+        <w:keepLines w:val="0"/>
+        <w:widowControl/>
+        <w:suppressLineNumbers w:val="0"/>
+      </w:pPr>
+      <w:r>
+        <w:rPr>
+          <w:rStyle w:val="7"/>
         </w:rPr>
         <w:t>Day 11: Linked List (Advanced)</w:t>
       </w:r>
@@ -359,15 +359,15 @@
     </w:p>
     <w:p>
       <w:pPr>
-        <w:pStyle w:val="5"/>
-        <w:keepNext w:val="0"/>
-        <w:keepLines w:val="0"/>
-        <w:widowControl/>
-        <w:suppressLineNumbers w:val="0"/>
-      </w:pPr>
-      <w:r>
-        <w:rPr>
-          <w:rStyle w:val="6"/>
+        <w:pStyle w:val="6"/>
+        <w:keepNext w:val="0"/>
+        <w:keepLines w:val="0"/>
+        <w:widowControl/>
+        <w:suppressLineNumbers w:val="0"/>
+      </w:pPr>
+      <w:r>
+        <w:rPr>
+          <w:rStyle w:val="7"/>
         </w:rPr>
         <w:t>Day 12: Binary Search (Basics)</w:t>
       </w:r>
@@ -386,15 +386,15 @@
     </w:p>
     <w:p>
       <w:pPr>
-        <w:pStyle w:val="5"/>
-        <w:keepNext w:val="0"/>
-        <w:keepLines w:val="0"/>
-        <w:widowControl/>
-        <w:suppressLineNumbers w:val="0"/>
-      </w:pPr>
-      <w:r>
-        <w:rPr>
-          <w:rStyle w:val="6"/>
+        <w:pStyle w:val="6"/>
+        <w:keepNext w:val="0"/>
+        <w:keepLines w:val="0"/>
+        <w:widowControl/>
+        <w:suppressLineNumbers w:val="0"/>
+      </w:pPr>
+      <w:r>
+        <w:rPr>
+          <w:rStyle w:val="7"/>
         </w:rPr>
         <w:t>Day 13: Binary Search (Advanced)</w:t>
       </w:r>
@@ -407,15 +407,15 @@
     </w:p>
     <w:p>
       <w:pPr>
-        <w:pStyle w:val="5"/>
-        <w:keepNext w:val="0"/>
-        <w:keepLines w:val="0"/>
-        <w:widowControl/>
-        <w:suppressLineNumbers w:val="0"/>
-      </w:pPr>
-      <w:r>
-        <w:rPr>
-          <w:rStyle w:val="6"/>
+        <w:pStyle w:val="6"/>
+        <w:keepNext w:val="0"/>
+        <w:keepLines w:val="0"/>
+        <w:widowControl/>
+        <w:suppressLineNumbers w:val="0"/>
+      </w:pPr>
+      <w:r>
+        <w:rPr>
+          <w:rStyle w:val="7"/>
         </w:rPr>
         <w:t>Day 14: Revision &amp; Mock Test</w:t>
       </w:r>
@@ -427,7 +427,7 @@
       </w:r>
       <w:r>
         <w:rPr>
-          <w:rStyle w:val="6"/>
+          <w:rStyle w:val="7"/>
         </w:rPr>
         <w:t>5 problems</w:t>
       </w:r>
@@ -466,7 +466,7 @@
       </w:pPr>
       <w:r>
         <w:rPr>
-          <w:rStyle w:val="6"/>
+          <w:rStyle w:val="7"/>
           <w:b/>
           <w:bCs/>
         </w:rPr>
@@ -475,15 +475,15 @@
     </w:p>
     <w:p>
       <w:pPr>
-        <w:pStyle w:val="5"/>
-        <w:keepNext w:val="0"/>
-        <w:keepLines w:val="0"/>
-        <w:widowControl/>
-        <w:suppressLineNumbers w:val="0"/>
-      </w:pPr>
-      <w:r>
-        <w:rPr>
-          <w:rStyle w:val="6"/>
+        <w:pStyle w:val="6"/>
+        <w:keepNext w:val="0"/>
+        <w:keepLines w:val="0"/>
+        <w:widowControl/>
+        <w:suppressLineNumbers w:val="0"/>
+      </w:pPr>
+      <w:r>
+        <w:rPr>
+          <w:rStyle w:val="7"/>
         </w:rPr>
         <w:t>Day 15: Trees (Basics)</w:t>
       </w:r>
@@ -502,15 +502,15 @@
     </w:p>
     <w:p>
       <w:pPr>
-        <w:pStyle w:val="5"/>
-        <w:keepNext w:val="0"/>
-        <w:keepLines w:val="0"/>
-        <w:widowControl/>
-        <w:suppressLineNumbers w:val="0"/>
-      </w:pPr>
-      <w:r>
-        <w:rPr>
-          <w:rStyle w:val="6"/>
+        <w:pStyle w:val="6"/>
+        <w:keepNext w:val="0"/>
+        <w:keepLines w:val="0"/>
+        <w:widowControl/>
+        <w:suppressLineNumbers w:val="0"/>
+      </w:pPr>
+      <w:r>
+        <w:rPr>
+          <w:rStyle w:val="7"/>
         </w:rPr>
         <w:t>Day 16: Trees (Advanced)</w:t>
       </w:r>
@@ -529,15 +529,15 @@
     </w:p>
     <w:p>
       <w:pPr>
-        <w:pStyle w:val="5"/>
-        <w:keepNext w:val="0"/>
-        <w:keepLines w:val="0"/>
-        <w:widowControl/>
-        <w:suppressLineNumbers w:val="0"/>
-      </w:pPr>
-      <w:r>
-        <w:rPr>
-          <w:rStyle w:val="6"/>
+        <w:pStyle w:val="6"/>
+        <w:keepNext w:val="0"/>
+        <w:keepLines w:val="0"/>
+        <w:widowControl/>
+        <w:suppressLineNumbers w:val="0"/>
+      </w:pPr>
+      <w:r>
+        <w:rPr>
+          <w:rStyle w:val="7"/>
         </w:rPr>
         <w:t>Day 17: Trees (BSTs &amp; LCA)</w:t>
       </w:r>
@@ -550,15 +550,15 @@
     </w:p>
     <w:p>
       <w:pPr>
-        <w:pStyle w:val="5"/>
-        <w:keepNext w:val="0"/>
-        <w:keepLines w:val="0"/>
-        <w:widowControl/>
-        <w:suppressLineNumbers w:val="0"/>
-      </w:pPr>
-      <w:r>
-        <w:rPr>
-          <w:rStyle w:val="6"/>
+        <w:pStyle w:val="6"/>
+        <w:keepNext w:val="0"/>
+        <w:keepLines w:val="0"/>
+        <w:widowControl/>
+        <w:suppressLineNumbers w:val="0"/>
+      </w:pPr>
+      <w:r>
+        <w:rPr>
+          <w:rStyle w:val="7"/>
         </w:rPr>
         <w:t>Day 18: Graphs (Basics - BFS/DFS)</w:t>
       </w:r>
@@ -577,15 +577,15 @@
     </w:p>
     <w:p>
       <w:pPr>
-        <w:pStyle w:val="5"/>
-        <w:keepNext w:val="0"/>
-        <w:keepLines w:val="0"/>
-        <w:widowControl/>
-        <w:suppressLineNumbers w:val="0"/>
-      </w:pPr>
-      <w:r>
-        <w:rPr>
-          <w:rStyle w:val="6"/>
+        <w:pStyle w:val="6"/>
+        <w:keepNext w:val="0"/>
+        <w:keepLines w:val="0"/>
+        <w:widowControl/>
+        <w:suppressLineNumbers w:val="0"/>
+      </w:pPr>
+      <w:r>
+        <w:rPr>
+          <w:rStyle w:val="7"/>
         </w:rPr>
         <w:t>Day 19: Graphs (Topological Sort)</w:t>
       </w:r>
@@ -598,15 +598,15 @@
     </w:p>
     <w:p>
       <w:pPr>
-        <w:pStyle w:val="5"/>
-        <w:keepNext w:val="0"/>
-        <w:keepLines w:val="0"/>
-        <w:widowControl/>
-        <w:suppressLineNumbers w:val="0"/>
-      </w:pPr>
-      <w:r>
-        <w:rPr>
-          <w:rStyle w:val="6"/>
+        <w:pStyle w:val="6"/>
+        <w:keepNext w:val="0"/>
+        <w:keepLines w:val="0"/>
+        <w:widowControl/>
+        <w:suppressLineNumbers w:val="0"/>
+      </w:pPr>
+      <w:r>
+        <w:rPr>
+          <w:rStyle w:val="7"/>
         </w:rPr>
         <w:t>Day 20: Graphs (Hard)</w:t>
       </w:r>
@@ -619,15 +619,15 @@
     </w:p>
     <w:p>
       <w:pPr>
-        <w:pStyle w:val="5"/>
-        <w:keepNext w:val="0"/>
-        <w:keepLines w:val="0"/>
-        <w:widowControl/>
-        <w:suppressLineNumbers w:val="0"/>
-      </w:pPr>
-      <w:r>
-        <w:rPr>
-          <w:rStyle w:val="6"/>
+        <w:pStyle w:val="6"/>
+        <w:keepNext w:val="0"/>
+        <w:keepLines w:val="0"/>
+        <w:widowControl/>
+        <w:suppressLineNumbers w:val="0"/>
+      </w:pPr>
+      <w:r>
+        <w:rPr>
+          <w:rStyle w:val="7"/>
         </w:rPr>
         <w:t>Day 21: Revision &amp; Mock Test</w:t>
       </w:r>
@@ -635,16 +635,560 @@
         <w:br w:type="textWrapping"/>
       </w:r>
       <w:r>
-        <w:t xml:space="preserve">🔄 Solve </w:t>
-      </w:r>
-      <w:r>
-        <w:rPr>
-          <w:rStyle w:val="6"/>
+        <w:t xml:space="preserve"> Solve </w:t>
+      </w:r>
+      <w:r>
+        <w:rPr>
+          <w:rStyle w:val="7"/>
         </w:rPr>
         <w:t>5 problems</w:t>
       </w:r>
       <w:r>
         <w:t xml:space="preserve"> randomly from the above topics.</w:t>
+      </w:r>
+    </w:p>
+    <w:p>
+      <w:pPr>
+        <w:pStyle w:val="6"/>
+        <w:keepNext w:val="0"/>
+        <w:keepLines w:val="0"/>
+        <w:widowControl/>
+        <w:suppressLineNumbers w:val="0"/>
+        <w:rPr>
+          <w:rFonts w:hint="default" w:ascii="Times New Roman Bold" w:hAnsi="Times New Roman Bold" w:cs="Times New Roman Bold"/>
+          <w:b/>
+          <w:bCs/>
+        </w:rPr>
+      </w:pPr>
+      <w:r>
+        <w:rPr>
+          <w:rFonts w:hint="default" w:ascii="Times New Roman Bold" w:hAnsi="Times New Roman Bold" w:cs="Times New Roman Bold"/>
+          <w:b/>
+          <w:bCs/>
+        </w:rPr>
+        <w:t>Beginner / Easy to Medium</w:t>
+      </w:r>
+    </w:p>
+    <w:p>
+      <w:pPr>
+        <w:pStyle w:val="6"/>
+        <w:keepNext w:val="0"/>
+        <w:keepLines w:val="0"/>
+        <w:widowControl/>
+        <w:numPr>
+          <w:ilvl w:val="0"/>
+          <w:numId w:val="1"/>
+        </w:numPr>
+        <w:suppressLineNumbers w:val="0"/>
+        <w:rPr/>
+      </w:pPr>
+      <w:r>
+        <w:t>Number of Islands – DFS/BFS (Flood Fill)</w:t>
+      </w:r>
+    </w:p>
+    <w:p>
+      <w:pPr>
+        <w:pStyle w:val="6"/>
+        <w:keepNext w:val="0"/>
+        <w:keepLines w:val="0"/>
+        <w:widowControl/>
+        <w:suppressLineNumbers w:val="0"/>
+        <w:ind w:firstLine="720" w:firstLineChars="0"/>
+        <w:rPr/>
+      </w:pPr>
+      <w:r>
+        <w:t>Tag: Connected components</w:t>
+      </w:r>
+    </w:p>
+    <w:p>
+      <w:pPr>
+        <w:pStyle w:val="6"/>
+        <w:keepNext w:val="0"/>
+        <w:keepLines w:val="0"/>
+        <w:widowControl/>
+        <w:numPr>
+          <w:ilvl w:val="0"/>
+          <w:numId w:val="1"/>
+        </w:numPr>
+        <w:suppressLineNumbers w:val="0"/>
+        <w:ind w:left="0" w:leftChars="0" w:firstLine="0" w:firstLineChars="0"/>
+        <w:rPr/>
+      </w:pPr>
+      <w:r>
+        <w:t>Flood Fill – BFS/DFS</w:t>
+      </w:r>
+    </w:p>
+    <w:p>
+      <w:pPr>
+        <w:pStyle w:val="6"/>
+        <w:keepNext w:val="0"/>
+        <w:keepLines w:val="0"/>
+        <w:widowControl/>
+        <w:suppressLineNumbers w:val="0"/>
+        <w:ind w:firstLine="720" w:firstLineChars="0"/>
+        <w:rPr/>
+      </w:pPr>
+      <w:r>
+        <w:t>Good for recursion practice</w:t>
+      </w:r>
+    </w:p>
+    <w:p>
+      <w:pPr>
+        <w:pStyle w:val="6"/>
+        <w:keepNext w:val="0"/>
+        <w:keepLines w:val="0"/>
+        <w:widowControl/>
+        <w:numPr>
+          <w:ilvl w:val="0"/>
+          <w:numId w:val="1"/>
+        </w:numPr>
+        <w:suppressLineNumbers w:val="0"/>
+        <w:ind w:left="0" w:leftChars="0" w:firstLine="0" w:firstLineChars="0"/>
+        <w:rPr/>
+      </w:pPr>
+      <w:r>
+        <w:t>Graph Valid Tree – Union-Find / DFS</w:t>
+      </w:r>
+    </w:p>
+    <w:p>
+      <w:pPr>
+        <w:pStyle w:val="6"/>
+        <w:keepNext w:val="0"/>
+        <w:keepLines w:val="0"/>
+        <w:widowControl/>
+        <w:numPr>
+          <w:numId w:val="0"/>
+        </w:numPr>
+        <w:suppressLineNumbers w:val="0"/>
+        <w:ind w:left="420" w:leftChars="0" w:right="0" w:rightChars="0"/>
+        <w:rPr/>
+      </w:pPr>
+      <w:r>
+        <w:t>Acyclic connected components</w:t>
+      </w:r>
+    </w:p>
+    <w:p>
+      <w:pPr>
+        <w:pStyle w:val="6"/>
+        <w:keepNext w:val="0"/>
+        <w:keepLines w:val="0"/>
+        <w:widowControl/>
+        <w:numPr>
+          <w:ilvl w:val="0"/>
+          <w:numId w:val="1"/>
+        </w:numPr>
+        <w:suppressLineNumbers w:val="0"/>
+        <w:ind w:left="0" w:leftChars="0" w:firstLine="0" w:firstLineChars="0"/>
+        <w:rPr/>
+      </w:pPr>
+      <w:r>
+        <w:t>Course Schedule – Topological Sort</w:t>
+      </w:r>
+    </w:p>
+    <w:p>
+      <w:pPr>
+        <w:pStyle w:val="6"/>
+        <w:keepNext w:val="0"/>
+        <w:keepLines w:val="0"/>
+        <w:widowControl/>
+        <w:suppressLineNumbers w:val="0"/>
+        <w:ind w:firstLine="720" w:firstLineChars="0"/>
+        <w:rPr/>
+      </w:pPr>
+      <w:r>
+        <w:t>Cycle detection in directed graph</w:t>
+      </w:r>
+    </w:p>
+    <w:p>
+      <w:pPr>
+        <w:pStyle w:val="6"/>
+        <w:keepNext w:val="0"/>
+        <w:keepLines w:val="0"/>
+        <w:widowControl/>
+        <w:suppressLineNumbers w:val="0"/>
+        <w:rPr/>
+      </w:pPr>
+      <w:r>
+        <w:rPr/>
+        <w:pict>
+          <v:rect id="_x0000_i1030" o:spt="1" style="height:1.5pt;width:432pt;" fillcolor="#A0A0A0" filled="t" stroked="f" coordsize="21600,21600" o:hr="t" o:hrstd="t" o:hralign="center">
+            <v:path/>
+            <v:fill on="t" focussize="0,0"/>
+            <v:stroke on="f"/>
+            <v:imagedata o:title=""/>
+            <o:lock v:ext="edit"/>
+            <w10:wrap type="none"/>
+            <w10:anchorlock/>
+          </v:rect>
+        </w:pict>
+      </w:r>
+    </w:p>
+    <w:p>
+      <w:pPr>
+        <w:pStyle w:val="6"/>
+        <w:keepNext w:val="0"/>
+        <w:keepLines w:val="0"/>
+        <w:widowControl/>
+        <w:suppressLineNumbers w:val="0"/>
+        <w:rPr>
+          <w:rFonts w:hint="default" w:ascii="Times New Roman Bold" w:hAnsi="Times New Roman Bold" w:cs="Times New Roman Bold"/>
+          <w:b/>
+          <w:bCs/>
+        </w:rPr>
+      </w:pPr>
+      <w:r>
+        <w:rPr>
+          <w:rFonts w:hint="default" w:ascii="Times New Roman Bold" w:hAnsi="Times New Roman Bold" w:cs="Times New Roman Bold"/>
+          <w:b/>
+          <w:bCs/>
+        </w:rPr>
+        <w:t>Medium Core Graph Problems</w:t>
+      </w:r>
+    </w:p>
+    <w:p>
+      <w:pPr>
+        <w:pStyle w:val="6"/>
+        <w:keepNext w:val="0"/>
+        <w:keepLines w:val="0"/>
+        <w:widowControl/>
+        <w:numPr>
+          <w:ilvl w:val="0"/>
+          <w:numId w:val="2"/>
+        </w:numPr>
+        <w:suppressLineNumbers w:val="0"/>
+        <w:rPr/>
+      </w:pPr>
+      <w:r>
+        <w:t>Word Ladder – BFS</w:t>
+      </w:r>
+    </w:p>
+    <w:p>
+      <w:pPr>
+        <w:pStyle w:val="6"/>
+        <w:keepNext w:val="0"/>
+        <w:keepLines w:val="0"/>
+        <w:widowControl/>
+        <w:suppressLineNumbers w:val="0"/>
+        <w:ind w:firstLine="720" w:firstLineChars="0"/>
+        <w:rPr/>
+      </w:pPr>
+      <w:r>
+        <w:t>Classic shortest path using BFS</w:t>
+      </w:r>
+    </w:p>
+    <w:p>
+      <w:pPr>
+        <w:pStyle w:val="6"/>
+        <w:keepNext w:val="0"/>
+        <w:keepLines w:val="0"/>
+        <w:widowControl/>
+        <w:numPr>
+          <w:ilvl w:val="0"/>
+          <w:numId w:val="2"/>
+        </w:numPr>
+        <w:suppressLineNumbers w:val="0"/>
+        <w:ind w:left="0" w:leftChars="0" w:firstLine="0" w:firstLineChars="0"/>
+        <w:rPr/>
+      </w:pPr>
+      <w:r>
+        <w:rPr>
+          <w:rFonts w:hint="default"/>
+          <w:lang w:val="en-US"/>
+        </w:rPr>
+        <w:t>C</w:t>
+      </w:r>
+      <w:r>
+        <w:t>lone Graph – DFS/BFS</w:t>
+      </w:r>
+    </w:p>
+    <w:p>
+      <w:pPr>
+        <w:pStyle w:val="6"/>
+        <w:keepNext w:val="0"/>
+        <w:keepLines w:val="0"/>
+        <w:widowControl/>
+        <w:suppressLineNumbers w:val="0"/>
+        <w:ind w:firstLine="720" w:firstLineChars="0"/>
+        <w:rPr/>
+      </w:pPr>
+      <w:r>
+        <w:t>Graph traversal + deep copy</w:t>
+      </w:r>
+    </w:p>
+    <w:p>
+      <w:pPr>
+        <w:pStyle w:val="6"/>
+        <w:keepNext w:val="0"/>
+        <w:keepLines w:val="0"/>
+        <w:widowControl/>
+        <w:numPr>
+          <w:ilvl w:val="0"/>
+          <w:numId w:val="2"/>
+        </w:numPr>
+        <w:suppressLineNumbers w:val="0"/>
+        <w:ind w:left="0" w:leftChars="0" w:firstLine="0" w:firstLineChars="0"/>
+        <w:rPr/>
+      </w:pPr>
+      <w:r>
+        <w:t>Rotting Oranges – BFS</w:t>
+      </w:r>
+    </w:p>
+    <w:p>
+      <w:pPr>
+        <w:pStyle w:val="6"/>
+        <w:keepNext w:val="0"/>
+        <w:keepLines w:val="0"/>
+        <w:widowControl/>
+        <w:numPr>
+          <w:numId w:val="0"/>
+        </w:numPr>
+        <w:suppressLineNumbers w:val="0"/>
+        <w:ind w:leftChars="0" w:right="0" w:rightChars="0" w:firstLine="720" w:firstLineChars="0"/>
+        <w:rPr/>
+      </w:pPr>
+      <w:r>
+        <w:t>Multi-source BFS</w:t>
+      </w:r>
+    </w:p>
+    <w:p>
+      <w:pPr>
+        <w:pStyle w:val="6"/>
+        <w:keepNext w:val="0"/>
+        <w:keepLines w:val="0"/>
+        <w:widowControl/>
+        <w:numPr>
+          <w:ilvl w:val="0"/>
+          <w:numId w:val="2"/>
+        </w:numPr>
+        <w:suppressLineNumbers w:val="0"/>
+        <w:ind w:left="0" w:leftChars="0" w:firstLine="0" w:firstLineChars="0"/>
+        <w:rPr/>
+      </w:pPr>
+      <w:r>
+        <w:t>Pacific Atlantic Water Flow – DFS from boundaries</w:t>
+      </w:r>
+    </w:p>
+    <w:p>
+      <w:pPr>
+        <w:pStyle w:val="6"/>
+        <w:keepNext w:val="0"/>
+        <w:keepLines w:val="0"/>
+        <w:widowControl/>
+        <w:suppressLineNumbers w:val="0"/>
+        <w:ind w:firstLine="720" w:firstLineChars="0"/>
+        <w:rPr/>
+      </w:pPr>
+      <w:r>
+        <w:t>Smart use of DFS and memoization</w:t>
+      </w:r>
+    </w:p>
+    <w:p>
+      <w:pPr>
+        <w:pStyle w:val="6"/>
+        <w:keepNext w:val="0"/>
+        <w:keepLines w:val="0"/>
+        <w:widowControl/>
+        <w:suppressLineNumbers w:val="0"/>
+        <w:rPr/>
+      </w:pPr>
+      <w:r>
+        <w:rPr/>
+        <w:pict>
+          <v:rect id="_x0000_i1031" o:spt="1" style="height:1.5pt;width:432pt;" fillcolor="#A0A0A0" filled="t" stroked="f" coordsize="21600,21600" o:hr="t" o:hrstd="t" o:hralign="center">
+            <v:path/>
+            <v:fill on="t" focussize="0,0"/>
+            <v:stroke on="f"/>
+            <v:imagedata o:title=""/>
+            <o:lock v:ext="edit"/>
+            <w10:wrap type="none"/>
+            <w10:anchorlock/>
+          </v:rect>
+        </w:pict>
+      </w:r>
+    </w:p>
+    <w:p>
+      <w:pPr>
+        <w:pStyle w:val="6"/>
+        <w:keepNext w:val="0"/>
+        <w:keepLines w:val="0"/>
+        <w:widowControl/>
+        <w:suppressLineNumbers w:val="0"/>
+        <w:rPr>
+          <w:rFonts w:hint="default" w:ascii="Times New Roman Bold" w:hAnsi="Times New Roman Bold" w:cs="Times New Roman Bold"/>
+          <w:b/>
+          <w:bCs/>
+        </w:rPr>
+      </w:pPr>
+      <w:r>
+        <w:rPr>
+          <w:rFonts w:hint="default" w:ascii="Times New Roman Bold" w:hAnsi="Times New Roman Bold" w:cs="Times New Roman Bold"/>
+          <w:b/>
+          <w:bCs/>
+        </w:rPr>
+        <w:t xml:space="preserve"> Top Advanced Problems</w:t>
+      </w:r>
+    </w:p>
+    <w:p>
+      <w:pPr>
+        <w:pStyle w:val="6"/>
+        <w:keepNext w:val="0"/>
+        <w:keepLines w:val="0"/>
+        <w:widowControl/>
+        <w:numPr>
+          <w:ilvl w:val="0"/>
+          <w:numId w:val="3"/>
+        </w:numPr>
+        <w:suppressLineNumbers w:val="0"/>
+        <w:rPr/>
+      </w:pPr>
+      <w:r>
+        <w:t>Minimum Height Trees – BFS Topological Pruning</w:t>
+      </w:r>
+    </w:p>
+    <w:p>
+      <w:pPr>
+        <w:pStyle w:val="6"/>
+        <w:keepNext w:val="0"/>
+        <w:keepLines w:val="0"/>
+        <w:widowControl/>
+        <w:suppressLineNumbers w:val="0"/>
+        <w:ind w:firstLine="720" w:firstLineChars="0"/>
+      </w:pPr>
+      <w:r>
+        <w:t>Tricky: Removing leaves layer by layer</w:t>
+      </w:r>
+    </w:p>
+    <w:p>
+      <w:pPr>
+        <w:pStyle w:val="6"/>
+        <w:keepNext w:val="0"/>
+        <w:keepLines w:val="0"/>
+        <w:widowControl/>
+        <w:suppressLineNumbers w:val="0"/>
+        <w:ind w:firstLine="720" w:firstLineChars="0"/>
+        <w:rPr/>
+      </w:pPr>
+    </w:p>
+    <w:p>
+      <w:pPr>
+        <w:pStyle w:val="6"/>
+        <w:keepNext w:val="0"/>
+        <w:keepLines w:val="0"/>
+        <w:widowControl/>
+        <w:numPr>
+          <w:ilvl w:val="0"/>
+          <w:numId w:val="3"/>
+        </w:numPr>
+        <w:suppressLineNumbers w:val="0"/>
+        <w:ind w:left="0" w:leftChars="0" w:firstLine="0" w:firstLineChars="0"/>
+        <w:rPr/>
+      </w:pPr>
+      <w:r>
+        <w:t>Alien Dictionary – Topological Sort</w:t>
+      </w:r>
+    </w:p>
+    <w:p>
+      <w:pPr>
+        <w:pStyle w:val="6"/>
+        <w:keepNext w:val="0"/>
+        <w:keepLines w:val="0"/>
+        <w:widowControl/>
+        <w:suppressLineNumbers w:val="0"/>
+        <w:ind w:firstLine="720" w:firstLineChars="0"/>
+        <w:rPr/>
+      </w:pPr>
+      <w:r>
+        <w:t>Build graph and return valid character order</w:t>
+      </w:r>
+    </w:p>
+    <w:p>
+      <w:pPr>
+        <w:pStyle w:val="6"/>
+        <w:keepNext w:val="0"/>
+        <w:keepLines w:val="0"/>
+        <w:widowControl/>
+        <w:numPr>
+          <w:ilvl w:val="0"/>
+          <w:numId w:val="3"/>
+        </w:numPr>
+        <w:suppressLineNumbers w:val="0"/>
+        <w:ind w:left="0" w:leftChars="0" w:firstLine="0" w:firstLineChars="0"/>
+        <w:rPr/>
+      </w:pPr>
+      <w:r>
+        <w:t>Reconstruct Itinerary – Hierholzer's Algorithm (Eulerian Path)</w:t>
+      </w:r>
+    </w:p>
+    <w:p>
+      <w:pPr>
+        <w:pStyle w:val="6"/>
+        <w:keepNext w:val="0"/>
+        <w:keepLines w:val="0"/>
+        <w:widowControl/>
+        <w:suppressLineNumbers w:val="0"/>
+        <w:ind w:firstLine="720" w:firstLineChars="0"/>
+        <w:rPr/>
+      </w:pPr>
+      <w:r>
+        <w:t>Cheapest Flights Within K Stops – BFS/Dijkstra variant</w:t>
+      </w:r>
+    </w:p>
+    <w:p>
+      <w:pPr>
+        <w:pStyle w:val="6"/>
+        <w:keepNext w:val="0"/>
+        <w:keepLines w:val="0"/>
+        <w:widowControl/>
+        <w:suppressLineNumbers w:val="0"/>
+        <w:ind w:firstLine="720" w:firstLineChars="0"/>
+        <w:rPr/>
+      </w:pPr>
+      <w:r>
+        <w:t>Graph + dynamic constraint (K stops)</w:t>
+      </w:r>
+    </w:p>
+    <w:p>
+      <w:pPr>
+        <w:pStyle w:val="6"/>
+        <w:keepNext w:val="0"/>
+        <w:keepLines w:val="0"/>
+        <w:widowControl/>
+        <w:numPr>
+          <w:ilvl w:val="0"/>
+          <w:numId w:val="3"/>
+        </w:numPr>
+        <w:suppressLineNumbers w:val="0"/>
+        <w:ind w:left="0" w:leftChars="0" w:firstLine="0" w:firstLineChars="0"/>
+        <w:rPr/>
+      </w:pPr>
+      <w:r>
+        <w:t>Redundant Connection II – Union-Find with multiple roots</w:t>
+      </w:r>
+    </w:p>
+    <w:p>
+      <w:pPr>
+        <w:pStyle w:val="6"/>
+        <w:keepNext w:val="0"/>
+        <w:keepLines w:val="0"/>
+        <w:widowControl/>
+        <w:suppressLineNumbers w:val="0"/>
+        <w:ind w:firstLine="720" w:firstLineChars="0"/>
+        <w:rPr>
+          <w:rFonts w:hint="default"/>
+          <w:lang w:val="en-US"/>
+        </w:rPr>
+      </w:pPr>
+      <w:bookmarkStart w:id="0" w:name="_GoBack"/>
+      <w:bookmarkEnd w:id="0"/>
+      <w:r>
+        <w:t>Hard-level graph structure manipulatio</w:t>
+      </w:r>
+      <w:r>
+        <w:rPr>
+          <w:rFonts w:hint="default"/>
+          <w:lang w:val="en-US"/>
+        </w:rPr>
+        <w:t>n</w:t>
       </w:r>
     </w:p>
     <w:p>
@@ -678,7 +1222,7 @@
       </w:pPr>
       <w:r>
         <w:rPr>
-          <w:rStyle w:val="6"/>
+          <w:rStyle w:val="7"/>
           <w:b/>
           <w:bCs/>
         </w:rPr>
@@ -687,15 +1231,15 @@
     </w:p>
     <w:p>
       <w:pPr>
-        <w:pStyle w:val="5"/>
-        <w:keepNext w:val="0"/>
-        <w:keepLines w:val="0"/>
-        <w:widowControl/>
-        <w:suppressLineNumbers w:val="0"/>
-      </w:pPr>
-      <w:r>
-        <w:rPr>
-          <w:rStyle w:val="6"/>
+        <w:pStyle w:val="6"/>
+        <w:keepNext w:val="0"/>
+        <w:keepLines w:val="0"/>
+        <w:widowControl/>
+        <w:suppressLineNumbers w:val="0"/>
+      </w:pPr>
+      <w:r>
+        <w:rPr>
+          <w:rStyle w:val="7"/>
         </w:rPr>
         <w:t>Day 22: DP (Basics)</w:t>
       </w:r>
@@ -714,15 +1258,15 @@
     </w:p>
     <w:p>
       <w:pPr>
-        <w:pStyle w:val="5"/>
-        <w:keepNext w:val="0"/>
-        <w:keepLines w:val="0"/>
-        <w:widowControl/>
-        <w:suppressLineNumbers w:val="0"/>
-      </w:pPr>
-      <w:r>
-        <w:rPr>
-          <w:rStyle w:val="6"/>
+        <w:pStyle w:val="6"/>
+        <w:keepNext w:val="0"/>
+        <w:keepLines w:val="0"/>
+        <w:widowControl/>
+        <w:suppressLineNumbers w:val="0"/>
+      </w:pPr>
+      <w:r>
+        <w:rPr>
+          <w:rStyle w:val="7"/>
         </w:rPr>
         <w:t>Day 23: DP (Advanced)</w:t>
       </w:r>
@@ -741,15 +1285,15 @@
     </w:p>
     <w:p>
       <w:pPr>
-        <w:pStyle w:val="5"/>
-        <w:keepNext w:val="0"/>
-        <w:keepLines w:val="0"/>
-        <w:widowControl/>
-        <w:suppressLineNumbers w:val="0"/>
-      </w:pPr>
-      <w:r>
-        <w:rPr>
-          <w:rStyle w:val="6"/>
+        <w:pStyle w:val="6"/>
+        <w:keepNext w:val="0"/>
+        <w:keepLines w:val="0"/>
+        <w:widowControl/>
+        <w:suppressLineNumbers w:val="0"/>
+      </w:pPr>
+      <w:r>
+        <w:rPr>
+          <w:rStyle w:val="7"/>
         </w:rPr>
         <w:t>Day 24: Greedy</w:t>
       </w:r>
@@ -768,15 +1312,15 @@
     </w:p>
     <w:p>
       <w:pPr>
-        <w:pStyle w:val="5"/>
-        <w:keepNext w:val="0"/>
-        <w:keepLines w:val="0"/>
-        <w:widowControl/>
-        <w:suppressLineNumbers w:val="0"/>
-      </w:pPr>
-      <w:r>
-        <w:rPr>
-          <w:rStyle w:val="6"/>
+        <w:pStyle w:val="6"/>
+        <w:keepNext w:val="0"/>
+        <w:keepLines w:val="0"/>
+        <w:widowControl/>
+        <w:suppressLineNumbers w:val="0"/>
+      </w:pPr>
+      <w:r>
+        <w:rPr>
+          <w:rStyle w:val="7"/>
         </w:rPr>
         <w:t>Day 25: Backtracking (Basics)</w:t>
       </w:r>
@@ -795,15 +1339,15 @@
     </w:p>
     <w:p>
       <w:pPr>
-        <w:pStyle w:val="5"/>
-        <w:keepNext w:val="0"/>
-        <w:keepLines w:val="0"/>
-        <w:widowControl/>
-        <w:suppressLineNumbers w:val="0"/>
-      </w:pPr>
-      <w:r>
-        <w:rPr>
-          <w:rStyle w:val="6"/>
+        <w:pStyle w:val="6"/>
+        <w:keepNext w:val="0"/>
+        <w:keepLines w:val="0"/>
+        <w:widowControl/>
+        <w:suppressLineNumbers w:val="0"/>
+      </w:pPr>
+      <w:r>
+        <w:rPr>
+          <w:rStyle w:val="7"/>
         </w:rPr>
         <w:t>Day 26: Backtracking (Advanced)</w:t>
       </w:r>
@@ -816,15 +1360,15 @@
     </w:p>
     <w:p>
       <w:pPr>
-        <w:pStyle w:val="5"/>
-        <w:keepNext w:val="0"/>
-        <w:keepLines w:val="0"/>
-        <w:widowControl/>
-        <w:suppressLineNumbers w:val="0"/>
-      </w:pPr>
-      <w:r>
-        <w:rPr>
-          <w:rStyle w:val="6"/>
+        <w:pStyle w:val="6"/>
+        <w:keepNext w:val="0"/>
+        <w:keepLines w:val="0"/>
+        <w:widowControl/>
+        <w:suppressLineNumbers w:val="0"/>
+      </w:pPr>
+      <w:r>
+        <w:rPr>
+          <w:rStyle w:val="7"/>
         </w:rPr>
         <w:t>Day 27: Revision &amp; Mock Test</w:t>
       </w:r>
@@ -836,7 +1380,7 @@
       </w:r>
       <w:r>
         <w:rPr>
-          <w:rStyle w:val="6"/>
+          <w:rStyle w:val="7"/>
         </w:rPr>
         <w:t>5 problems</w:t>
       </w:r>
@@ -846,15 +1390,15 @@
     </w:p>
     <w:p>
       <w:pPr>
-        <w:pStyle w:val="5"/>
-        <w:keepNext w:val="0"/>
-        <w:keepLines w:val="0"/>
-        <w:widowControl/>
-        <w:suppressLineNumbers w:val="0"/>
-      </w:pPr>
-      <w:r>
-        <w:rPr>
-          <w:rStyle w:val="6"/>
+        <w:pStyle w:val="6"/>
+        <w:keepNext w:val="0"/>
+        <w:keepLines w:val="0"/>
+        <w:widowControl/>
+        <w:suppressLineNumbers w:val="0"/>
+      </w:pPr>
+      <w:r>
+        <w:rPr>
+          <w:rStyle w:val="7"/>
         </w:rPr>
         <w:t>Day 28: Full-Length Mock Interview</w:t>
       </w:r>
@@ -866,7 +1410,7 @@
       </w:r>
       <w:r>
         <w:rPr>
-          <w:rStyle w:val="6"/>
+          <w:rStyle w:val="7"/>
         </w:rPr>
         <w:t>Solve 3 Easy, 4 Medium, and 2 Hard problems</w:t>
       </w:r>
@@ -875,7 +1419,7 @@
       </w:r>
       <w:r>
         <w:rPr>
-          <w:rStyle w:val="6"/>
+          <w:rStyle w:val="7"/>
         </w:rPr>
         <w:t>2 hours</w:t>
       </w:r>
@@ -884,8 +1428,6 @@
       <w:pPr>
         <w:jc w:val="center"/>
       </w:pPr>
-      <w:bookmarkStart w:id="0" w:name="_GoBack"/>
-      <w:bookmarkEnd w:id="0"/>
     </w:p>
     <w:sectPr>
       <w:pgSz w:w="11906" w:h="16838"/>
@@ -895,6 +1437,176 @@
     </w:sectPr>
   </w:body>
 </w:document>
+</file>
+
+<file path=word/numbering.xml><?xml version="1.0" encoding="utf-8"?>
+<w:numbering xmlns:wpc="http://schemas.microsoft.com/office/word/2010/wordprocessingCanvas" xmlns:mc="http://schemas.openxmlformats.org/markup-compatibility/2006" xmlns:o="urn:schemas-microsoft-com:office:office" xmlns:r="http://schemas.openxmlformats.org/officeDocument/2006/relationships" xmlns:m="http://schemas.openxmlformats.org/officeDocument/2006/math" xmlns:v="urn:schemas-microsoft-com:vml" xmlns:wp14="http://schemas.microsoft.com/office/word/2010/wordprocessingDrawing" xmlns:wp="http://schemas.openxmlformats.org/drawingml/2006/wordprocessingDrawing" xmlns:w10="urn:schemas-microsoft-com:office:word" xmlns:w="http://schemas.openxmlformats.org/wordprocessingml/2006/main" xmlns:w14="http://schemas.microsoft.com/office/word/2010/wordml" xmlns:wpg="http://schemas.microsoft.com/office/word/2010/wordprocessingGroup" xmlns:wpi="http://schemas.microsoft.com/office/word/2010/wordprocessingInk" xmlns:wne="http://schemas.microsoft.com/office/word/2006/wordml" xmlns:wps="http://schemas.microsoft.com/office/word/2010/wordprocessingShape" xmlns:wpsCustomData="http://www.wps.cn/officeDocument/2013/wpsCustomData" mc:Ignorable="w14 wp14">
+  <w:abstractNum w:abstractNumId="0">
+    <w:nsid w:val="F5DDCA47"/>
+    <w:multiLevelType w:val="singleLevel"/>
+    <w:tmpl w:val="F5DDCA47"/>
+    <w:lvl w:ilvl="0" w:tentative="0">
+      <w:start w:val="1"/>
+      <w:numFmt w:val="decimal"/>
+      <w:suff w:val="space"/>
+      <w:lvlText w:val="%1."/>
+      <w:lvlJc w:val="left"/>
+    </w:lvl>
+  </w:abstractNum>
+  <w:abstractNum w:abstractNumId="1">
+    <w:nsid w:val="FC7F14BE"/>
+    <w:multiLevelType w:val="singleLevel"/>
+    <w:tmpl w:val="FC7F14BE"/>
+    <w:lvl w:ilvl="0" w:tentative="0">
+      <w:start w:val="1"/>
+      <w:numFmt w:val="decimal"/>
+      <w:suff w:val="space"/>
+      <w:lvlText w:val="%1."/>
+      <w:lvlJc w:val="left"/>
+    </w:lvl>
+  </w:abstractNum>
+  <w:abstractNum w:abstractNumId="2">
+    <w:nsid w:val="FCFA3229"/>
+    <w:multiLevelType w:val="multilevel"/>
+    <w:tmpl w:val="FCFA3229"/>
+    <w:lvl w:ilvl="0" w:tentative="0">
+      <w:start w:val="1"/>
+      <w:numFmt w:val="decimal"/>
+      <w:suff w:val="space"/>
+      <w:lvlText w:val="%1."/>
+      <w:lvlJc w:val="left"/>
+    </w:lvl>
+    <w:lvl w:ilvl="1" w:tentative="0">
+      <w:start w:val="1"/>
+      <w:numFmt w:val="lowerLetter"/>
+      <w:lvlText w:val="%2)"/>
+      <w:lvlJc w:val="left"/>
+      <w:pPr>
+        <w:tabs>
+          <w:tab w:val="left" w:pos="840"/>
+        </w:tabs>
+        <w:ind w:left="840" w:leftChars="0" w:hanging="420" w:firstLineChars="0"/>
+      </w:pPr>
+      <w:rPr>
+        <w:rFonts w:hint="default"/>
+      </w:rPr>
+    </w:lvl>
+    <w:lvl w:ilvl="2" w:tentative="0">
+      <w:start w:val="1"/>
+      <w:numFmt w:val="lowerRoman"/>
+      <w:lvlText w:val="%3."/>
+      <w:lvlJc w:val="left"/>
+      <w:pPr>
+        <w:tabs>
+          <w:tab w:val="left" w:pos="1260"/>
+        </w:tabs>
+        <w:ind w:left="1260" w:leftChars="0" w:hanging="420" w:firstLineChars="0"/>
+      </w:pPr>
+      <w:rPr>
+        <w:rFonts w:hint="default"/>
+      </w:rPr>
+    </w:lvl>
+    <w:lvl w:ilvl="3" w:tentative="0">
+      <w:start w:val="1"/>
+      <w:numFmt w:val="decimal"/>
+      <w:lvlText w:val="%4."/>
+      <w:lvlJc w:val="left"/>
+      <w:pPr>
+        <w:tabs>
+          <w:tab w:val="left" w:pos="1680"/>
+        </w:tabs>
+        <w:ind w:left="1680" w:leftChars="0" w:hanging="420" w:firstLineChars="0"/>
+      </w:pPr>
+      <w:rPr>
+        <w:rFonts w:hint="default"/>
+      </w:rPr>
+    </w:lvl>
+    <w:lvl w:ilvl="4" w:tentative="0">
+      <w:start w:val="1"/>
+      <w:numFmt w:val="lowerLetter"/>
+      <w:lvlText w:val="%5)"/>
+      <w:lvlJc w:val="left"/>
+      <w:pPr>
+        <w:tabs>
+          <w:tab w:val="left" w:pos="2100"/>
+        </w:tabs>
+        <w:ind w:left="2100" w:leftChars="0" w:hanging="420" w:firstLineChars="0"/>
+      </w:pPr>
+      <w:rPr>
+        <w:rFonts w:hint="default"/>
+      </w:rPr>
+    </w:lvl>
+    <w:lvl w:ilvl="5" w:tentative="0">
+      <w:start w:val="1"/>
+      <w:numFmt w:val="lowerRoman"/>
+      <w:lvlText w:val="%6."/>
+      <w:lvlJc w:val="left"/>
+      <w:pPr>
+        <w:tabs>
+          <w:tab w:val="left" w:pos="2520"/>
+        </w:tabs>
+        <w:ind w:left="2520" w:leftChars="0" w:hanging="420" w:firstLineChars="0"/>
+      </w:pPr>
+      <w:rPr>
+        <w:rFonts w:hint="default"/>
+      </w:rPr>
+    </w:lvl>
+    <w:lvl w:ilvl="6" w:tentative="0">
+      <w:start w:val="1"/>
+      <w:numFmt w:val="decimal"/>
+      <w:lvlText w:val="%7."/>
+      <w:lvlJc w:val="left"/>
+      <w:pPr>
+        <w:tabs>
+          <w:tab w:val="left" w:pos="2940"/>
+        </w:tabs>
+        <w:ind w:left="2940" w:leftChars="0" w:hanging="420" w:firstLineChars="0"/>
+      </w:pPr>
+      <w:rPr>
+        <w:rFonts w:hint="default"/>
+      </w:rPr>
+    </w:lvl>
+    <w:lvl w:ilvl="7" w:tentative="0">
+      <w:start w:val="1"/>
+      <w:numFmt w:val="lowerLetter"/>
+      <w:lvlText w:val="%8)"/>
+      <w:lvlJc w:val="left"/>
+      <w:pPr>
+        <w:tabs>
+          <w:tab w:val="left" w:pos="3360"/>
+        </w:tabs>
+        <w:ind w:left="3360" w:leftChars="0" w:hanging="420" w:firstLineChars="0"/>
+      </w:pPr>
+      <w:rPr>
+        <w:rFonts w:hint="default"/>
+      </w:rPr>
+    </w:lvl>
+    <w:lvl w:ilvl="8" w:tentative="0">
+      <w:start w:val="1"/>
+      <w:numFmt w:val="lowerRoman"/>
+      <w:lvlText w:val="%9."/>
+      <w:lvlJc w:val="left"/>
+      <w:pPr>
+        <w:tabs>
+          <w:tab w:val="left" w:pos="3780"/>
+        </w:tabs>
+        <w:ind w:left="3780" w:leftChars="0" w:hanging="420" w:firstLineChars="0"/>
+      </w:pPr>
+      <w:rPr>
+        <w:rFonts w:hint="default"/>
+      </w:rPr>
+    </w:lvl>
+  </w:abstractNum>
+  <w:num w:numId="1">
+    <w:abstractNumId w:val="2"/>
+  </w:num>
+  <w:num w:numId="2">
+    <w:abstractNumId w:val="0"/>
+  </w:num>
+  <w:num w:numId="3">
+    <w:abstractNumId w:val="1"/>
+  </w:num>
+</w:numbering>
 </file>
 
 <file path=word/styles.xml><?xml version="1.0" encoding="utf-8"?>
@@ -1187,12 +1899,33 @@
       <w:lang w:val="en-US" w:eastAsia="zh-CN" w:bidi="ar"/>
     </w:rPr>
   </w:style>
-  <w:style w:type="character" w:default="1" w:styleId="3">
+  <w:style w:type="paragraph" w:styleId="3">
+    <w:name w:val="heading 3"/>
+    <w:next w:val="1"/>
+    <w:semiHidden/>
+    <w:unhideWhenUsed/>
+    <w:qFormat/>
+    <w:uiPriority w:val="0"/>
+    <w:pPr>
+      <w:spacing w:before="0" w:beforeAutospacing="1" w:after="0" w:afterAutospacing="1"/>
+      <w:jc w:val="left"/>
+    </w:pPr>
+    <w:rPr>
+      <w:rFonts w:hint="eastAsia" w:ascii="SimSun" w:hAnsi="SimSun" w:eastAsia="SimSun" w:cs="SimSun"/>
+      <w:b/>
+      <w:bCs/>
+      <w:kern w:val="0"/>
+      <w:sz w:val="27"/>
+      <w:szCs w:val="27"/>
+      <w:lang w:val="en-US" w:eastAsia="zh-CN" w:bidi="ar"/>
+    </w:rPr>
+  </w:style>
+  <w:style w:type="character" w:default="1" w:styleId="4">
     <w:name w:val="Default Paragraph Font"/>
     <w:semiHidden/>
     <w:uiPriority w:val="0"/>
   </w:style>
-  <w:style w:type="table" w:default="1" w:styleId="4">
+  <w:style w:type="table" w:default="1" w:styleId="5">
     <w:name w:val="Normal Table"/>
     <w:semiHidden/>
     <w:uiPriority w:val="0"/>
@@ -1205,7 +1938,7 @@
       </w:tblCellMar>
     </w:tblPr>
   </w:style>
-  <w:style w:type="paragraph" w:styleId="5">
+  <w:style w:type="paragraph" w:styleId="6">
     <w:name w:val="Normal (Web)"/>
     <w:uiPriority w:val="0"/>
     <w:pPr>
@@ -1214,15 +1947,16 @@
       <w:jc w:val="left"/>
     </w:pPr>
     <w:rPr>
+      <w:rFonts w:ascii="Times New Roman" w:hAnsi="Times New Roman" w:eastAsia="SimSun" w:cs="Times New Roman"/>
       <w:kern w:val="0"/>
       <w:sz w:val="24"/>
       <w:szCs w:val="24"/>
       <w:lang w:val="en-US" w:eastAsia="zh-CN" w:bidi="ar"/>
     </w:rPr>
   </w:style>
-  <w:style w:type="character" w:styleId="6">
+  <w:style w:type="character" w:styleId="7">
     <w:name w:val="Strong"/>
-    <w:basedOn w:val="3"/>
+    <w:basedOn w:val="4"/>
     <w:qFormat/>
     <w:uiPriority w:val="0"/>
     <w:rPr>

</xml_diff>